<commit_message>
Planning and Progress RafaelCabello
</commit_message>
<xml_diff>
--- a/reports/Student #3/05 Requirements - Student #3.docx
+++ b/reports/Student #3/05 Requirements - Student #3.docx
@@ -341,14 +341,12 @@
                   </w:rPr>
                   <w:t xml:space="preserve"> </w:t>
                 </w:r>
-                <w:proofErr w:type="spellStart"/>
                 <w:r>
                   <w:rPr>
                     <w:rFonts w:asciiTheme="majorHAnsi" w:hAnsiTheme="majorHAnsi" w:cstheme="majorHAnsi"/>
                   </w:rPr>
                   <w:t>rafcabran</w:t>
                 </w:r>
-                <w:proofErr w:type="spellEnd"/>
                 <w:r>
                   <w:rPr>
                     <w:rFonts w:asciiTheme="majorHAnsi" w:hAnsiTheme="majorHAnsi" w:cstheme="majorHAnsi"/>
@@ -2897,7 +2895,6 @@
         <w:t>Produce a planning and progress report.</w:t>
       </w:r>
     </w:p>
-    <w:permStart w:id="1842218510" w:edGrp="everyone"/>
     <w:p>
       <w:pPr>
         <w:pStyle w:val="Verdict"/>
@@ -2905,6 +2902,13 @@
           <w:rFonts w:asciiTheme="majorHAnsi" w:hAnsiTheme="majorHAnsi" w:cstheme="majorHAnsi"/>
         </w:rPr>
       </w:pPr>
+      <w:permStart w:id="1842218510" w:edGrp="everyone"/>
+      <w:r>
+        <w:rPr>
+          <w:rFonts w:asciiTheme="majorHAnsi" w:hAnsiTheme="majorHAnsi" w:cstheme="majorHAnsi"/>
+        </w:rPr>
+        <w:t xml:space="preserve"> </w:t>
+      </w:r>
       <w:sdt>
         <w:sdtPr>
           <w:rPr>
@@ -2923,7 +2927,13 @@
             <w:rPr>
               <w:rFonts w:asciiTheme="majorHAnsi" w:hAnsiTheme="majorHAnsi" w:cstheme="majorHAnsi"/>
             </w:rPr>
-            <w:t xml:space="preserve">    </w:t>
+            <w:t xml:space="preserve">X </w:t>
+          </w:r>
+          <w:r>
+            <w:rPr>
+              <w:rFonts w:asciiTheme="majorHAnsi" w:hAnsiTheme="majorHAnsi" w:cstheme="majorHAnsi"/>
+            </w:rPr>
+            <w:t xml:space="preserve"> </w:t>
           </w:r>
         </w:sdtContent>
       </w:sdt>
@@ -6235,6 +6245,7 @@
     <w:rsidRoot w:val="00BC2E03"/>
     <w:rsid w:val="00A12F2E"/>
     <w:rsid w:val="00BC2E03"/>
+    <w:rsid w:val="00E67165"/>
   </w:rsids>
   <m:mathPr>
     <m:mathFont m:val="Cambria Math"/>

</xml_diff>

<commit_message>
DeveloperDashboard, Datos y Docs Student #3
</commit_message>
<xml_diff>
--- a/reports/Student #3/05 Requirements - Student #3.docx
+++ b/reports/Student #3/05 Requirements - Student #3.docx
@@ -1188,7 +1188,19 @@
             <w:rPr>
               <w:rFonts w:asciiTheme="majorHAnsi" w:hAnsiTheme="majorHAnsi" w:cstheme="majorHAnsi"/>
             </w:rPr>
-            <w:t xml:space="preserve">    </w:t>
+            <w:t xml:space="preserve"> </w:t>
+          </w:r>
+          <w:r>
+            <w:rPr>
+              <w:rFonts w:asciiTheme="majorHAnsi" w:hAnsiTheme="majorHAnsi" w:cstheme="majorHAnsi"/>
+            </w:rPr>
+            <w:t xml:space="preserve"> X</w:t>
+          </w:r>
+          <w:r>
+            <w:rPr>
+              <w:rFonts w:asciiTheme="majorHAnsi" w:hAnsiTheme="majorHAnsi" w:cstheme="majorHAnsi"/>
+            </w:rPr>
+            <w:t xml:space="preserve">  </w:t>
           </w:r>
         </w:sdtContent>
       </w:sdt>
@@ -1366,7 +1378,19 @@
             <w:rPr>
               <w:rFonts w:asciiTheme="majorHAnsi" w:hAnsiTheme="majorHAnsi" w:cstheme="majorHAnsi"/>
             </w:rPr>
-            <w:t xml:space="preserve">    </w:t>
+            <w:t xml:space="preserve"> </w:t>
+          </w:r>
+          <w:r>
+            <w:rPr>
+              <w:rFonts w:asciiTheme="majorHAnsi" w:hAnsiTheme="majorHAnsi" w:cstheme="majorHAnsi"/>
+            </w:rPr>
+            <w:t xml:space="preserve">X </w:t>
+          </w:r>
+          <w:r>
+            <w:rPr>
+              <w:rFonts w:asciiTheme="majorHAnsi" w:hAnsiTheme="majorHAnsi" w:cstheme="majorHAnsi"/>
+            </w:rPr>
+            <w:t xml:space="preserve"> </w:t>
           </w:r>
         </w:sdtContent>
       </w:sdt>
@@ -1515,7 +1539,19 @@
             <w:rPr>
               <w:rFonts w:asciiTheme="majorHAnsi" w:hAnsiTheme="majorHAnsi" w:cstheme="majorHAnsi"/>
             </w:rPr>
-            <w:t xml:space="preserve">    </w:t>
+            <w:t xml:space="preserve"> </w:t>
+          </w:r>
+          <w:r>
+            <w:rPr>
+              <w:rFonts w:asciiTheme="majorHAnsi" w:hAnsiTheme="majorHAnsi" w:cstheme="majorHAnsi"/>
+            </w:rPr>
+            <w:t>X</w:t>
+          </w:r>
+          <w:r>
+            <w:rPr>
+              <w:rFonts w:asciiTheme="majorHAnsi" w:hAnsiTheme="majorHAnsi" w:cstheme="majorHAnsi"/>
+            </w:rPr>
+            <w:t xml:space="preserve">  </w:t>
           </w:r>
         </w:sdtContent>
       </w:sdt>
@@ -1683,7 +1719,19 @@
             <w:rPr>
               <w:rFonts w:asciiTheme="majorHAnsi" w:hAnsiTheme="majorHAnsi" w:cstheme="majorHAnsi"/>
             </w:rPr>
-            <w:t xml:space="preserve">    </w:t>
+            <w:t xml:space="preserve"> </w:t>
+          </w:r>
+          <w:r>
+            <w:rPr>
+              <w:rFonts w:asciiTheme="majorHAnsi" w:hAnsiTheme="majorHAnsi" w:cstheme="majorHAnsi"/>
+            </w:rPr>
+            <w:t>X</w:t>
+          </w:r>
+          <w:r>
+            <w:rPr>
+              <w:rFonts w:asciiTheme="majorHAnsi" w:hAnsiTheme="majorHAnsi" w:cstheme="majorHAnsi"/>
+            </w:rPr>
+            <w:t xml:space="preserve">  </w:t>
           </w:r>
         </w:sdtContent>
       </w:sdt>
@@ -3159,7 +3207,21 @@
               <w:rFonts w:asciiTheme="majorHAnsi" w:hAnsiTheme="majorHAnsi" w:cstheme="majorHAnsi"/>
               <w:lang w:val="en-US"/>
             </w:rPr>
-            <w:t xml:space="preserve">    </w:t>
+            <w:t xml:space="preserve"> </w:t>
+          </w:r>
+          <w:r>
+            <w:rPr>
+              <w:rFonts w:asciiTheme="majorHAnsi" w:hAnsiTheme="majorHAnsi" w:cstheme="majorHAnsi"/>
+              <w:lang w:val="en-US"/>
+            </w:rPr>
+            <w:t xml:space="preserve"> X</w:t>
+          </w:r>
+          <w:r>
+            <w:rPr>
+              <w:rFonts w:asciiTheme="majorHAnsi" w:hAnsiTheme="majorHAnsi" w:cstheme="majorHAnsi"/>
+              <w:lang w:val="en-US"/>
+            </w:rPr>
+            <w:t xml:space="preserve">  </w:t>
           </w:r>
         </w:sdtContent>
       </w:sdt>
@@ -3314,7 +3376,19 @@
             <w:rPr>
               <w:rFonts w:asciiTheme="majorHAnsi" w:hAnsiTheme="majorHAnsi" w:cstheme="majorHAnsi"/>
             </w:rPr>
-            <w:t xml:space="preserve">    </w:t>
+            <w:t xml:space="preserve">  </w:t>
+          </w:r>
+          <w:r>
+            <w:rPr>
+              <w:rFonts w:asciiTheme="majorHAnsi" w:hAnsiTheme="majorHAnsi" w:cstheme="majorHAnsi"/>
+            </w:rPr>
+            <w:t>X</w:t>
+          </w:r>
+          <w:r>
+            <w:rPr>
+              <w:rFonts w:asciiTheme="majorHAnsi" w:hAnsiTheme="majorHAnsi" w:cstheme="majorHAnsi"/>
+            </w:rPr>
+            <w:t xml:space="preserve">  </w:t>
           </w:r>
         </w:sdtContent>
       </w:sdt>
@@ -3368,7 +3442,19 @@
             <w:rPr>
               <w:rFonts w:asciiTheme="majorHAnsi" w:hAnsiTheme="majorHAnsi" w:cstheme="majorHAnsi"/>
             </w:rPr>
-            <w:t xml:space="preserve">    </w:t>
+            <w:t xml:space="preserve"> </w:t>
+          </w:r>
+          <w:r>
+            <w:rPr>
+              <w:rFonts w:asciiTheme="majorHAnsi" w:hAnsiTheme="majorHAnsi" w:cstheme="majorHAnsi"/>
+            </w:rPr>
+            <w:t>X</w:t>
+          </w:r>
+          <w:r>
+            <w:rPr>
+              <w:rFonts w:asciiTheme="majorHAnsi" w:hAnsiTheme="majorHAnsi" w:cstheme="majorHAnsi"/>
+            </w:rPr>
+            <w:t xml:space="preserve">  </w:t>
           </w:r>
         </w:sdtContent>
       </w:sdt>
@@ -3425,7 +3511,14 @@
               <w:rFonts w:asciiTheme="majorHAnsi" w:hAnsiTheme="majorHAnsi" w:cstheme="majorHAnsi"/>
               <w:lang w:val="en-US"/>
             </w:rPr>
-            <w:t xml:space="preserve">    </w:t>
+            <w:t xml:space="preserve"> X</w:t>
+          </w:r>
+          <w:r>
+            <w:rPr>
+              <w:rFonts w:asciiTheme="majorHAnsi" w:hAnsiTheme="majorHAnsi" w:cstheme="majorHAnsi"/>
+              <w:lang w:val="en-US"/>
+            </w:rPr>
+            <w:t xml:space="preserve">  </w:t>
           </w:r>
         </w:sdtContent>
       </w:sdt>
@@ -6243,6 +6336,7 @@
   </w:compat>
   <w:rsids>
     <w:rsidRoot w:val="00BC2E03"/>
+    <w:rsid w:val="0092714C"/>
     <w:rsid w:val="00A12F2E"/>
     <w:rsid w:val="00BC2E03"/>
     <w:rsid w:val="00E67165"/>

</xml_diff>

<commit_message>
Algunos docs Student #3
</commit_message>
<xml_diff>
--- a/reports/Student #3/05 Requirements - Student #3.docx
+++ b/reports/Student #3/05 Requirements - Student #3.docx
@@ -1,6 +1,6 @@
 
 <file path=word/document.xml><?xml version="1.0" encoding="utf-8"?>
-<w:document xmlns:wpc="http://schemas.microsoft.com/office/word/2010/wordprocessingCanvas" xmlns:cx="http://schemas.microsoft.com/office/drawing/2014/chartex" xmlns:cx1="http://schemas.microsoft.com/office/drawing/2015/9/8/chartex" xmlns:cx2="http://schemas.microsoft.com/office/drawing/2015/10/21/chartex" xmlns:cx3="http://schemas.microsoft.com/office/drawing/2016/5/9/chartex" xmlns:cx4="http://schemas.microsoft.com/office/drawing/2016/5/10/chartex" xmlns:cx5="http://schemas.microsoft.com/office/drawing/2016/5/11/chartex" xmlns:cx6="http://schemas.microsoft.com/office/drawing/2016/5/12/chartex" xmlns:cx7="http://schemas.microsoft.com/office/drawing/2016/5/13/chartex" xmlns:cx8="http://schemas.microsoft.com/office/drawing/2016/5/14/chartex" xmlns:mc="http://schemas.openxmlformats.org/markup-compatibility/2006" xmlns:aink="http://schemas.microsoft.com/office/drawing/2016/ink" xmlns:am3d="http://schemas.microsoft.com/office/drawing/2017/model3d" xmlns:o="urn:schemas-microsoft-com:office:office" xmlns:oel="http://schemas.microsoft.com/office/2019/extlst" xmlns:r="http://schemas.openxmlformats.org/officeDocument/2006/relationships" xmlns:m="http://schemas.openxmlformats.org/officeDocument/2006/math" xmlns:v="urn:schemas-microsoft-com:vml" xmlns:wp14="http://schemas.microsoft.com/office/word/2010/wordprocessingDrawing" xmlns:wp="http://schemas.openxmlformats.org/drawingml/2006/wordprocessingDrawing" xmlns:w10="urn:schemas-microsoft-com:office:word" xmlns:w="http://schemas.openxmlformats.org/wordprocessingml/2006/main" xmlns:w14="http://schemas.microsoft.com/office/word/2010/wordml" xmlns:w15="http://schemas.microsoft.com/office/word/2012/wordml" xmlns:w16cex="http://schemas.microsoft.com/office/word/2018/wordml/cex" xmlns:w16cid="http://schemas.microsoft.com/office/word/2016/wordml/cid" xmlns:w16="http://schemas.microsoft.com/office/word/2018/wordml" xmlns:w16sdtdh="http://schemas.microsoft.com/office/word/2020/wordml/sdtdatahash" xmlns:w16se="http://schemas.microsoft.com/office/word/2015/wordml/symex" xmlns:wpg="http://schemas.microsoft.com/office/word/2010/wordprocessingGroup" xmlns:wpi="http://schemas.microsoft.com/office/word/2010/wordprocessingInk" xmlns:wne="http://schemas.microsoft.com/office/word/2006/wordml" xmlns:wps="http://schemas.microsoft.com/office/word/2010/wordprocessingShape" mc:Ignorable="w14 w15 w16se w16cid w16 w16cex w16sdtdh wp14">
+<w:document xmlns:wpc="http://schemas.microsoft.com/office/word/2010/wordprocessingCanvas" xmlns:cx="http://schemas.microsoft.com/office/drawing/2014/chartex" xmlns:cx1="http://schemas.microsoft.com/office/drawing/2015/9/8/chartex" xmlns:cx2="http://schemas.microsoft.com/office/drawing/2015/10/21/chartex" xmlns:cx3="http://schemas.microsoft.com/office/drawing/2016/5/9/chartex" xmlns:cx4="http://schemas.microsoft.com/office/drawing/2016/5/10/chartex" xmlns:cx5="http://schemas.microsoft.com/office/drawing/2016/5/11/chartex" xmlns:cx6="http://schemas.microsoft.com/office/drawing/2016/5/12/chartex" xmlns:cx7="http://schemas.microsoft.com/office/drawing/2016/5/13/chartex" xmlns:cx8="http://schemas.microsoft.com/office/drawing/2016/5/14/chartex" xmlns:mc="http://schemas.openxmlformats.org/markup-compatibility/2006" xmlns:aink="http://schemas.microsoft.com/office/drawing/2016/ink" xmlns:am3d="http://schemas.microsoft.com/office/drawing/2017/model3d" xmlns:o="urn:schemas-microsoft-com:office:office" xmlns:oel="http://schemas.microsoft.com/office/2019/extlst" xmlns:r="http://schemas.openxmlformats.org/officeDocument/2006/relationships" xmlns:m="http://schemas.openxmlformats.org/officeDocument/2006/math" xmlns:v="urn:schemas-microsoft-com:vml" xmlns:wp14="http://schemas.microsoft.com/office/word/2010/wordprocessingDrawing" xmlns:wp="http://schemas.openxmlformats.org/drawingml/2006/wordprocessingDrawing" xmlns:w10="urn:schemas-microsoft-com:office:word" xmlns:w="http://schemas.openxmlformats.org/wordprocessingml/2006/main" xmlns:w14="http://schemas.microsoft.com/office/word/2010/wordml" xmlns:w15="http://schemas.microsoft.com/office/word/2012/wordml" xmlns:w16cex="http://schemas.microsoft.com/office/word/2018/wordml/cex" xmlns:w16cid="http://schemas.microsoft.com/office/word/2016/wordml/cid" xmlns:w16="http://schemas.microsoft.com/office/word/2018/wordml" xmlns:w16du="http://schemas.microsoft.com/office/word/2023/wordml/word16du" xmlns:w16sdtdh="http://schemas.microsoft.com/office/word/2020/wordml/sdtdatahash" xmlns:w16se="http://schemas.microsoft.com/office/word/2015/wordml/symex" xmlns:wpg="http://schemas.microsoft.com/office/word/2010/wordprocessingGroup" xmlns:wpi="http://schemas.microsoft.com/office/word/2010/wordprocessingInk" xmlns:wne="http://schemas.microsoft.com/office/word/2006/wordml" xmlns:wps="http://schemas.microsoft.com/office/word/2010/wordprocessingShape" mc:Ignorable="w14 w15 w16se w16cid w16 w16cex w16sdtdh w16du wp14">
   <w:body>
     <w:p>
       <w:pPr>
@@ -2673,7 +2673,19 @@
             <w:rPr>
               <w:rFonts w:asciiTheme="majorHAnsi" w:hAnsiTheme="majorHAnsi" w:cstheme="majorHAnsi"/>
             </w:rPr>
-            <w:t xml:space="preserve">    </w:t>
+            <w:t xml:space="preserve">  </w:t>
+          </w:r>
+          <w:r>
+            <w:rPr>
+              <w:rFonts w:asciiTheme="majorHAnsi" w:hAnsiTheme="majorHAnsi" w:cstheme="majorHAnsi"/>
+            </w:rPr>
+            <w:t>X</w:t>
+          </w:r>
+          <w:r>
+            <w:rPr>
+              <w:rFonts w:asciiTheme="majorHAnsi" w:hAnsiTheme="majorHAnsi" w:cstheme="majorHAnsi"/>
+            </w:rPr>
+            <w:t xml:space="preserve">  </w:t>
           </w:r>
         </w:sdtContent>
       </w:sdt>
@@ -2739,7 +2751,19 @@
             <w:rPr>
               <w:rFonts w:asciiTheme="majorHAnsi" w:hAnsiTheme="majorHAnsi" w:cstheme="majorHAnsi"/>
             </w:rPr>
-            <w:t xml:space="preserve">    </w:t>
+            <w:t xml:space="preserve"> </w:t>
+          </w:r>
+          <w:r>
+            <w:rPr>
+              <w:rFonts w:asciiTheme="majorHAnsi" w:hAnsiTheme="majorHAnsi" w:cstheme="majorHAnsi"/>
+            </w:rPr>
+            <w:t xml:space="preserve"> X</w:t>
+          </w:r>
+          <w:r>
+            <w:rPr>
+              <w:rFonts w:asciiTheme="majorHAnsi" w:hAnsiTheme="majorHAnsi" w:cstheme="majorHAnsi"/>
+            </w:rPr>
+            <w:t xml:space="preserve">   </w:t>
           </w:r>
         </w:sdtContent>
       </w:sdt>
@@ -4106,7 +4130,19 @@
             <w:rPr>
               <w:rFonts w:asciiTheme="majorHAnsi" w:hAnsiTheme="majorHAnsi" w:cstheme="majorHAnsi"/>
             </w:rPr>
-            <w:t xml:space="preserve">    </w:t>
+            <w:t xml:space="preserve"> </w:t>
+          </w:r>
+          <w:r>
+            <w:rPr>
+              <w:rFonts w:asciiTheme="majorHAnsi" w:hAnsiTheme="majorHAnsi" w:cstheme="majorHAnsi"/>
+            </w:rPr>
+            <w:t xml:space="preserve"> X</w:t>
+          </w:r>
+          <w:r>
+            <w:rPr>
+              <w:rFonts w:asciiTheme="majorHAnsi" w:hAnsiTheme="majorHAnsi" w:cstheme="majorHAnsi"/>
+            </w:rPr>
+            <w:t xml:space="preserve">  </w:t>
           </w:r>
         </w:sdtContent>
       </w:sdt>
@@ -4400,7 +4436,19 @@
             <w:rPr>
               <w:rFonts w:asciiTheme="majorHAnsi" w:hAnsiTheme="majorHAnsi" w:cstheme="majorHAnsi"/>
             </w:rPr>
-            <w:t xml:space="preserve">    </w:t>
+            <w:t xml:space="preserve"> </w:t>
+          </w:r>
+          <w:r>
+            <w:rPr>
+              <w:rFonts w:asciiTheme="majorHAnsi" w:hAnsiTheme="majorHAnsi" w:cstheme="majorHAnsi"/>
+            </w:rPr>
+            <w:t>X</w:t>
+          </w:r>
+          <w:r>
+            <w:rPr>
+              <w:rFonts w:asciiTheme="majorHAnsi" w:hAnsiTheme="majorHAnsi" w:cstheme="majorHAnsi"/>
+            </w:rPr>
+            <w:t xml:space="preserve">  </w:t>
           </w:r>
         </w:sdtContent>
       </w:sdt>
@@ -4505,7 +4553,7 @@
 </file>
 
 <file path=word/numbering.xml><?xml version="1.0" encoding="utf-8"?>
-<w:numbering xmlns:wpc="http://schemas.microsoft.com/office/word/2010/wordprocessingCanvas" xmlns:cx="http://schemas.microsoft.com/office/drawing/2014/chartex" xmlns:cx1="http://schemas.microsoft.com/office/drawing/2015/9/8/chartex" xmlns:cx2="http://schemas.microsoft.com/office/drawing/2015/10/21/chartex" xmlns:cx3="http://schemas.microsoft.com/office/drawing/2016/5/9/chartex" xmlns:cx4="http://schemas.microsoft.com/office/drawing/2016/5/10/chartex" xmlns:cx5="http://schemas.microsoft.com/office/drawing/2016/5/11/chartex" xmlns:cx6="http://schemas.microsoft.com/office/drawing/2016/5/12/chartex" xmlns:cx7="http://schemas.microsoft.com/office/drawing/2016/5/13/chartex" xmlns:cx8="http://schemas.microsoft.com/office/drawing/2016/5/14/chartex" xmlns:mc="http://schemas.openxmlformats.org/markup-compatibility/2006" xmlns:aink="http://schemas.microsoft.com/office/drawing/2016/ink" xmlns:am3d="http://schemas.microsoft.com/office/drawing/2017/model3d" xmlns:o="urn:schemas-microsoft-com:office:office" xmlns:oel="http://schemas.microsoft.com/office/2019/extlst" xmlns:r="http://schemas.openxmlformats.org/officeDocument/2006/relationships" xmlns:m="http://schemas.openxmlformats.org/officeDocument/2006/math" xmlns:v="urn:schemas-microsoft-com:vml" xmlns:wp14="http://schemas.microsoft.com/office/word/2010/wordprocessingDrawing" xmlns:wp="http://schemas.openxmlformats.org/drawingml/2006/wordprocessingDrawing" xmlns:w10="urn:schemas-microsoft-com:office:word" xmlns:w="http://schemas.openxmlformats.org/wordprocessingml/2006/main" xmlns:w14="http://schemas.microsoft.com/office/word/2010/wordml" xmlns:w15="http://schemas.microsoft.com/office/word/2012/wordml" xmlns:w16cex="http://schemas.microsoft.com/office/word/2018/wordml/cex" xmlns:w16cid="http://schemas.microsoft.com/office/word/2016/wordml/cid" xmlns:w16="http://schemas.microsoft.com/office/word/2018/wordml" xmlns:w16sdtdh="http://schemas.microsoft.com/office/word/2020/wordml/sdtdatahash" xmlns:w16se="http://schemas.microsoft.com/office/word/2015/wordml/symex" xmlns:wpg="http://schemas.microsoft.com/office/word/2010/wordprocessingGroup" xmlns:wpi="http://schemas.microsoft.com/office/word/2010/wordprocessingInk" xmlns:wne="http://schemas.microsoft.com/office/word/2006/wordml" xmlns:wps="http://schemas.microsoft.com/office/word/2010/wordprocessingShape" mc:Ignorable="w14 w15 w16se w16cid w16 w16cex w16sdtdh wp14">
+<w:numbering xmlns:wpc="http://schemas.microsoft.com/office/word/2010/wordprocessingCanvas" xmlns:cx="http://schemas.microsoft.com/office/drawing/2014/chartex" xmlns:cx1="http://schemas.microsoft.com/office/drawing/2015/9/8/chartex" xmlns:cx2="http://schemas.microsoft.com/office/drawing/2015/10/21/chartex" xmlns:cx3="http://schemas.microsoft.com/office/drawing/2016/5/9/chartex" xmlns:cx4="http://schemas.microsoft.com/office/drawing/2016/5/10/chartex" xmlns:cx5="http://schemas.microsoft.com/office/drawing/2016/5/11/chartex" xmlns:cx6="http://schemas.microsoft.com/office/drawing/2016/5/12/chartex" xmlns:cx7="http://schemas.microsoft.com/office/drawing/2016/5/13/chartex" xmlns:cx8="http://schemas.microsoft.com/office/drawing/2016/5/14/chartex" xmlns:mc="http://schemas.openxmlformats.org/markup-compatibility/2006" xmlns:aink="http://schemas.microsoft.com/office/drawing/2016/ink" xmlns:am3d="http://schemas.microsoft.com/office/drawing/2017/model3d" xmlns:o="urn:schemas-microsoft-com:office:office" xmlns:oel="http://schemas.microsoft.com/office/2019/extlst" xmlns:r="http://schemas.openxmlformats.org/officeDocument/2006/relationships" xmlns:m="http://schemas.openxmlformats.org/officeDocument/2006/math" xmlns:v="urn:schemas-microsoft-com:vml" xmlns:wp14="http://schemas.microsoft.com/office/word/2010/wordprocessingDrawing" xmlns:wp="http://schemas.openxmlformats.org/drawingml/2006/wordprocessingDrawing" xmlns:w10="urn:schemas-microsoft-com:office:word" xmlns:w="http://schemas.openxmlformats.org/wordprocessingml/2006/main" xmlns:w14="http://schemas.microsoft.com/office/word/2010/wordml" xmlns:w15="http://schemas.microsoft.com/office/word/2012/wordml" xmlns:w16cex="http://schemas.microsoft.com/office/word/2018/wordml/cex" xmlns:w16cid="http://schemas.microsoft.com/office/word/2016/wordml/cid" xmlns:w16="http://schemas.microsoft.com/office/word/2018/wordml" xmlns:w16du="http://schemas.microsoft.com/office/word/2023/wordml/word16du" xmlns:w16sdtdh="http://schemas.microsoft.com/office/word/2020/wordml/sdtdatahash" xmlns:w16se="http://schemas.microsoft.com/office/word/2015/wordml/symex" xmlns:wpg="http://schemas.microsoft.com/office/word/2010/wordprocessingGroup" xmlns:wpi="http://schemas.microsoft.com/office/word/2010/wordprocessingInk" xmlns:wne="http://schemas.microsoft.com/office/word/2006/wordml" xmlns:wps="http://schemas.microsoft.com/office/word/2010/wordprocessingShape" mc:Ignorable="w14 w15 w16se w16cid w16 w16cex w16sdtdh w16du wp14">
   <w:abstractNum w:abstractNumId="0" w15:restartNumberingAfterBreak="0">
     <w:nsid w:val="3C204ED6"/>
     <w:multiLevelType w:val="hybridMultilevel"/>
@@ -4849,7 +4897,7 @@
 </file>
 
 <file path=word/styles.xml><?xml version="1.0" encoding="utf-8"?>
-<w:styles xmlns:mc="http://schemas.openxmlformats.org/markup-compatibility/2006" xmlns:r="http://schemas.openxmlformats.org/officeDocument/2006/relationships" xmlns:w="http://schemas.openxmlformats.org/wordprocessingml/2006/main" xmlns:w14="http://schemas.microsoft.com/office/word/2010/wordml" xmlns:w15="http://schemas.microsoft.com/office/word/2012/wordml" xmlns:w16cex="http://schemas.microsoft.com/office/word/2018/wordml/cex" xmlns:w16cid="http://schemas.microsoft.com/office/word/2016/wordml/cid" xmlns:w16="http://schemas.microsoft.com/office/word/2018/wordml" xmlns:w16sdtdh="http://schemas.microsoft.com/office/word/2020/wordml/sdtdatahash" xmlns:w16se="http://schemas.microsoft.com/office/word/2015/wordml/symex" mc:Ignorable="w14 w15 w16se w16cid w16 w16cex w16sdtdh">
+<w:styles xmlns:mc="http://schemas.openxmlformats.org/markup-compatibility/2006" xmlns:r="http://schemas.openxmlformats.org/officeDocument/2006/relationships" xmlns:w="http://schemas.openxmlformats.org/wordprocessingml/2006/main" xmlns:w14="http://schemas.microsoft.com/office/word/2010/wordml" xmlns:w15="http://schemas.microsoft.com/office/word/2012/wordml" xmlns:w16cex="http://schemas.microsoft.com/office/word/2018/wordml/cex" xmlns:w16cid="http://schemas.microsoft.com/office/word/2016/wordml/cid" xmlns:w16="http://schemas.microsoft.com/office/word/2018/wordml" xmlns:w16du="http://schemas.microsoft.com/office/word/2023/wordml/word16du" xmlns:w16sdtdh="http://schemas.microsoft.com/office/word/2020/wordml/sdtdatahash" xmlns:w16se="http://schemas.microsoft.com/office/word/2015/wordml/symex" mc:Ignorable="w14 w15 w16se w16cid w16 w16cex w16sdtdh w16du">
   <w:docDefaults>
     <w:rPrDefault>
       <w:rPr>
@@ -5463,7 +5511,7 @@
 </file>
 
 <file path=word/glossary/document.xml><?xml version="1.0" encoding="utf-8"?>
-<w:glossaryDocument xmlns:wpc="http://schemas.microsoft.com/office/word/2010/wordprocessingCanvas" xmlns:cx="http://schemas.microsoft.com/office/drawing/2014/chartex" xmlns:cx1="http://schemas.microsoft.com/office/drawing/2015/9/8/chartex" xmlns:cx2="http://schemas.microsoft.com/office/drawing/2015/10/21/chartex" xmlns:cx3="http://schemas.microsoft.com/office/drawing/2016/5/9/chartex" xmlns:cx4="http://schemas.microsoft.com/office/drawing/2016/5/10/chartex" xmlns:cx5="http://schemas.microsoft.com/office/drawing/2016/5/11/chartex" xmlns:cx6="http://schemas.microsoft.com/office/drawing/2016/5/12/chartex" xmlns:cx7="http://schemas.microsoft.com/office/drawing/2016/5/13/chartex" xmlns:cx8="http://schemas.microsoft.com/office/drawing/2016/5/14/chartex" xmlns:mc="http://schemas.openxmlformats.org/markup-compatibility/2006" xmlns:aink="http://schemas.microsoft.com/office/drawing/2016/ink" xmlns:am3d="http://schemas.microsoft.com/office/drawing/2017/model3d" xmlns:o="urn:schemas-microsoft-com:office:office" xmlns:oel="http://schemas.microsoft.com/office/2019/extlst" xmlns:r="http://schemas.openxmlformats.org/officeDocument/2006/relationships" xmlns:m="http://schemas.openxmlformats.org/officeDocument/2006/math" xmlns:v="urn:schemas-microsoft-com:vml" xmlns:wp14="http://schemas.microsoft.com/office/word/2010/wordprocessingDrawing" xmlns:wp="http://schemas.openxmlformats.org/drawingml/2006/wordprocessingDrawing" xmlns:w10="urn:schemas-microsoft-com:office:word" xmlns:w="http://schemas.openxmlformats.org/wordprocessingml/2006/main" xmlns:w14="http://schemas.microsoft.com/office/word/2010/wordml" xmlns:w15="http://schemas.microsoft.com/office/word/2012/wordml" xmlns:w16cex="http://schemas.microsoft.com/office/word/2018/wordml/cex" xmlns:w16cid="http://schemas.microsoft.com/office/word/2016/wordml/cid" xmlns:w16="http://schemas.microsoft.com/office/word/2018/wordml" xmlns:w16sdtdh="http://schemas.microsoft.com/office/word/2020/wordml/sdtdatahash" xmlns:w16se="http://schemas.microsoft.com/office/word/2015/wordml/symex" xmlns:wpg="http://schemas.microsoft.com/office/word/2010/wordprocessingGroup" xmlns:wpi="http://schemas.microsoft.com/office/word/2010/wordprocessingInk" xmlns:wne="http://schemas.microsoft.com/office/word/2006/wordml" xmlns:wps="http://schemas.microsoft.com/office/word/2010/wordprocessingShape" mc:Ignorable="w14 w15 w16se w16cid w16 w16cex w16sdtdh wp14">
+<w:glossaryDocument xmlns:wpc="http://schemas.microsoft.com/office/word/2010/wordprocessingCanvas" xmlns:cx="http://schemas.microsoft.com/office/drawing/2014/chartex" xmlns:cx1="http://schemas.microsoft.com/office/drawing/2015/9/8/chartex" xmlns:cx2="http://schemas.microsoft.com/office/drawing/2015/10/21/chartex" xmlns:cx3="http://schemas.microsoft.com/office/drawing/2016/5/9/chartex" xmlns:cx4="http://schemas.microsoft.com/office/drawing/2016/5/10/chartex" xmlns:cx5="http://schemas.microsoft.com/office/drawing/2016/5/11/chartex" xmlns:cx6="http://schemas.microsoft.com/office/drawing/2016/5/12/chartex" xmlns:cx7="http://schemas.microsoft.com/office/drawing/2016/5/13/chartex" xmlns:cx8="http://schemas.microsoft.com/office/drawing/2016/5/14/chartex" xmlns:mc="http://schemas.openxmlformats.org/markup-compatibility/2006" xmlns:aink="http://schemas.microsoft.com/office/drawing/2016/ink" xmlns:am3d="http://schemas.microsoft.com/office/drawing/2017/model3d" xmlns:o="urn:schemas-microsoft-com:office:office" xmlns:oel="http://schemas.microsoft.com/office/2019/extlst" xmlns:r="http://schemas.openxmlformats.org/officeDocument/2006/relationships" xmlns:m="http://schemas.openxmlformats.org/officeDocument/2006/math" xmlns:v="urn:schemas-microsoft-com:vml" xmlns:wp14="http://schemas.microsoft.com/office/word/2010/wordprocessingDrawing" xmlns:wp="http://schemas.openxmlformats.org/drawingml/2006/wordprocessingDrawing" xmlns:w10="urn:schemas-microsoft-com:office:word" xmlns:w="http://schemas.openxmlformats.org/wordprocessingml/2006/main" xmlns:w14="http://schemas.microsoft.com/office/word/2010/wordml" xmlns:w15="http://schemas.microsoft.com/office/word/2012/wordml" xmlns:w16cex="http://schemas.microsoft.com/office/word/2018/wordml/cex" xmlns:w16cid="http://schemas.microsoft.com/office/word/2016/wordml/cid" xmlns:w16="http://schemas.microsoft.com/office/word/2018/wordml" xmlns:w16du="http://schemas.microsoft.com/office/word/2023/wordml/word16du" xmlns:w16sdtdh="http://schemas.microsoft.com/office/word/2020/wordml/sdtdatahash" xmlns:w16se="http://schemas.microsoft.com/office/word/2015/wordml/symex" xmlns:wpg="http://schemas.microsoft.com/office/word/2010/wordprocessingGroup" xmlns:wpi="http://schemas.microsoft.com/office/word/2010/wordprocessingInk" xmlns:wne="http://schemas.microsoft.com/office/word/2006/wordml" xmlns:wps="http://schemas.microsoft.com/office/word/2010/wordprocessingShape" mc:Ignorable="w14 w15 w16se w16cid w16 w16cex w16sdtdh w16du wp14">
   <w:docParts>
     <w:docPart>
       <w:docPartPr>
@@ -6340,7 +6388,7 @@
 </file>
 
 <file path=word/glossary/fontTable.xml><?xml version="1.0" encoding="utf-8"?>
-<w:fonts xmlns:mc="http://schemas.openxmlformats.org/markup-compatibility/2006" xmlns:r="http://schemas.openxmlformats.org/officeDocument/2006/relationships" xmlns:w="http://schemas.openxmlformats.org/wordprocessingml/2006/main" xmlns:w14="http://schemas.microsoft.com/office/word/2010/wordml" xmlns:w15="http://schemas.microsoft.com/office/word/2012/wordml" xmlns:w16cex="http://schemas.microsoft.com/office/word/2018/wordml/cex" xmlns:w16cid="http://schemas.microsoft.com/office/word/2016/wordml/cid" xmlns:w16="http://schemas.microsoft.com/office/word/2018/wordml" xmlns:w16sdtdh="http://schemas.microsoft.com/office/word/2020/wordml/sdtdatahash" xmlns:w16se="http://schemas.microsoft.com/office/word/2015/wordml/symex" mc:Ignorable="w14 w15 w16se w16cid w16 w16cex w16sdtdh">
+<w:fonts xmlns:mc="http://schemas.openxmlformats.org/markup-compatibility/2006" xmlns:r="http://schemas.openxmlformats.org/officeDocument/2006/relationships" xmlns:w="http://schemas.openxmlformats.org/wordprocessingml/2006/main" xmlns:w14="http://schemas.microsoft.com/office/word/2010/wordml" xmlns:w15="http://schemas.microsoft.com/office/word/2012/wordml" xmlns:w16cex="http://schemas.microsoft.com/office/word/2018/wordml/cex" xmlns:w16cid="http://schemas.microsoft.com/office/word/2016/wordml/cid" xmlns:w16="http://schemas.microsoft.com/office/word/2018/wordml" xmlns:w16du="http://schemas.microsoft.com/office/word/2023/wordml/word16du" xmlns:w16sdtdh="http://schemas.microsoft.com/office/word/2020/wordml/sdtdatahash" xmlns:w16se="http://schemas.microsoft.com/office/word/2015/wordml/symex" mc:Ignorable="w14 w15 w16se w16cid w16 w16cex w16sdtdh w16du">
   <w:font w:name="Wingdings">
     <w:panose1 w:val="05000000000000000000"/>
     <w:charset w:val="02"/>
@@ -6394,7 +6442,7 @@
 </file>
 
 <file path=word/glossary/settings.xml><?xml version="1.0" encoding="utf-8"?>
-<w:settings xmlns:mc="http://schemas.openxmlformats.org/markup-compatibility/2006" xmlns:o="urn:schemas-microsoft-com:office:office" xmlns:r="http://schemas.openxmlformats.org/officeDocument/2006/relationships" xmlns:m="http://schemas.openxmlformats.org/officeDocument/2006/math" xmlns:v="urn:schemas-microsoft-com:vml" xmlns:w10="urn:schemas-microsoft-com:office:word" xmlns:w="http://schemas.openxmlformats.org/wordprocessingml/2006/main" xmlns:w14="http://schemas.microsoft.com/office/word/2010/wordml" xmlns:w15="http://schemas.microsoft.com/office/word/2012/wordml" xmlns:w16cex="http://schemas.microsoft.com/office/word/2018/wordml/cex" xmlns:w16cid="http://schemas.microsoft.com/office/word/2016/wordml/cid" xmlns:w16="http://schemas.microsoft.com/office/word/2018/wordml" xmlns:w16sdtdh="http://schemas.microsoft.com/office/word/2020/wordml/sdtdatahash" xmlns:w16se="http://schemas.microsoft.com/office/word/2015/wordml/symex" xmlns:sl="http://schemas.openxmlformats.org/schemaLibrary/2006/main" mc:Ignorable="w14 w15 w16se w16cid w16 w16cex w16sdtdh">
+<w:settings xmlns:mc="http://schemas.openxmlformats.org/markup-compatibility/2006" xmlns:o="urn:schemas-microsoft-com:office:office" xmlns:r="http://schemas.openxmlformats.org/officeDocument/2006/relationships" xmlns:m="http://schemas.openxmlformats.org/officeDocument/2006/math" xmlns:v="urn:schemas-microsoft-com:vml" xmlns:w10="urn:schemas-microsoft-com:office:word" xmlns:w="http://schemas.openxmlformats.org/wordprocessingml/2006/main" xmlns:w14="http://schemas.microsoft.com/office/word/2010/wordml" xmlns:w15="http://schemas.microsoft.com/office/word/2012/wordml" xmlns:w16cex="http://schemas.microsoft.com/office/word/2018/wordml/cex" xmlns:w16cid="http://schemas.microsoft.com/office/word/2016/wordml/cid" xmlns:w16="http://schemas.microsoft.com/office/word/2018/wordml" xmlns:w16du="http://schemas.microsoft.com/office/word/2023/wordml/word16du" xmlns:w16sdtdh="http://schemas.microsoft.com/office/word/2020/wordml/sdtdatahash" xmlns:w16se="http://schemas.microsoft.com/office/word/2015/wordml/symex" xmlns:sl="http://schemas.openxmlformats.org/schemaLibrary/2006/main" mc:Ignorable="w14 w15 w16se w16cid w16 w16cex w16sdtdh w16du">
   <w:view w:val="normal"/>
   <w:defaultTabStop w:val="708"/>
   <w:hyphenationZone w:val="425"/>
@@ -6411,10 +6459,14 @@
   <w:rsids>
     <w:rsidRoot w:val="00BC2E03"/>
     <w:rsid w:val="005746BD"/>
+    <w:rsid w:val="007313CB"/>
     <w:rsid w:val="0092714C"/>
+    <w:rsid w:val="00987F35"/>
+    <w:rsid w:val="009B3739"/>
     <w:rsid w:val="00A12F2E"/>
     <w:rsid w:val="00BC2E03"/>
     <w:rsid w:val="00E67165"/>
+    <w:rsid w:val="00FE6B55"/>
   </w:rsids>
   <m:mathPr>
     <m:mathFont m:val="Cambria Math"/>
@@ -6438,7 +6490,7 @@
 </file>
 
 <file path=word/glossary/styles.xml><?xml version="1.0" encoding="utf-8"?>
-<w:styles xmlns:mc="http://schemas.openxmlformats.org/markup-compatibility/2006" xmlns:r="http://schemas.openxmlformats.org/officeDocument/2006/relationships" xmlns:w="http://schemas.openxmlformats.org/wordprocessingml/2006/main" xmlns:w14="http://schemas.microsoft.com/office/word/2010/wordml" xmlns:w15="http://schemas.microsoft.com/office/word/2012/wordml" xmlns:w16cex="http://schemas.microsoft.com/office/word/2018/wordml/cex" xmlns:w16cid="http://schemas.microsoft.com/office/word/2016/wordml/cid" xmlns:w16="http://schemas.microsoft.com/office/word/2018/wordml" xmlns:w16sdtdh="http://schemas.microsoft.com/office/word/2020/wordml/sdtdatahash" xmlns:w16se="http://schemas.microsoft.com/office/word/2015/wordml/symex" mc:Ignorable="w14 w15 w16se w16cid w16 w16cex w16sdtdh">
+<w:styles xmlns:mc="http://schemas.openxmlformats.org/markup-compatibility/2006" xmlns:r="http://schemas.openxmlformats.org/officeDocument/2006/relationships" xmlns:w="http://schemas.openxmlformats.org/wordprocessingml/2006/main" xmlns:w14="http://schemas.microsoft.com/office/word/2010/wordml" xmlns:w15="http://schemas.microsoft.com/office/word/2012/wordml" xmlns:w16cex="http://schemas.microsoft.com/office/word/2018/wordml/cex" xmlns:w16cid="http://schemas.microsoft.com/office/word/2016/wordml/cid" xmlns:w16="http://schemas.microsoft.com/office/word/2018/wordml" xmlns:w16du="http://schemas.microsoft.com/office/word/2023/wordml/word16du" xmlns:w16sdtdh="http://schemas.microsoft.com/office/word/2020/wordml/sdtdatahash" xmlns:w16se="http://schemas.microsoft.com/office/word/2015/wordml/symex" mc:Ignorable="w14 w15 w16se w16cid w16 w16cex w16sdtdh w16du">
   <w:docDefaults>
     <w:rPrDefault>
       <w:rPr>
@@ -7003,7 +7055,7 @@
 </file>
 
 <file path=word/glossary/webSettings.xml><?xml version="1.0" encoding="utf-8"?>
-<w:webSettings xmlns:mc="http://schemas.openxmlformats.org/markup-compatibility/2006" xmlns:r="http://schemas.openxmlformats.org/officeDocument/2006/relationships" xmlns:w="http://schemas.openxmlformats.org/wordprocessingml/2006/main" xmlns:w14="http://schemas.microsoft.com/office/word/2010/wordml" xmlns:w15="http://schemas.microsoft.com/office/word/2012/wordml" xmlns:w16cex="http://schemas.microsoft.com/office/word/2018/wordml/cex" xmlns:w16cid="http://schemas.microsoft.com/office/word/2016/wordml/cid" xmlns:w16="http://schemas.microsoft.com/office/word/2018/wordml" xmlns:w16sdtdh="http://schemas.microsoft.com/office/word/2020/wordml/sdtdatahash" xmlns:w16se="http://schemas.microsoft.com/office/word/2015/wordml/symex" mc:Ignorable="w14 w15 w16se w16cid w16 w16cex w16sdtdh">
+<w:webSettings xmlns:mc="http://schemas.openxmlformats.org/markup-compatibility/2006" xmlns:r="http://schemas.openxmlformats.org/officeDocument/2006/relationships" xmlns:w="http://schemas.openxmlformats.org/wordprocessingml/2006/main" xmlns:w14="http://schemas.microsoft.com/office/word/2010/wordml" xmlns:w15="http://schemas.microsoft.com/office/word/2012/wordml" xmlns:w16cex="http://schemas.microsoft.com/office/word/2018/wordml/cex" xmlns:w16cid="http://schemas.microsoft.com/office/word/2016/wordml/cid" xmlns:w16="http://schemas.microsoft.com/office/word/2018/wordml" xmlns:w16du="http://schemas.microsoft.com/office/word/2023/wordml/word16du" xmlns:w16sdtdh="http://schemas.microsoft.com/office/word/2020/wordml/sdtdatahash" xmlns:w16se="http://schemas.microsoft.com/office/word/2015/wordml/symex" mc:Ignorable="w14 w15 w16se w16cid w16 w16cex w16sdtdh w16du">
   <w:optimizeForBrowser/>
   <w:allowPNG/>
 </w:webSettings>

</xml_diff>